<commit_message>
Change work number on title
</commit_message>
<xml_diff>
--- a/report_4.docx
+++ b/report_4.docx
@@ -322,7 +322,7 @@
           <w:sz w:val="28"/>
           <w:szCs w:val="28"/>
         </w:rPr>
-        <w:t>3</w:t>
+        <w:t>4</w:t>
       </w:r>
     </w:p>
     <w:p>
@@ -2274,29 +2274,7 @@
           <w:sz w:val="28"/>
           <w:szCs w:val="28"/>
         </w:rPr>
-        <w:t>5. Удалите всю конфигурацию динамической маршрутизации по протоколу RIP. Настройте на маршрутизаторах Mikrotik динамическую маршрутизацию по протоколу OSPFv2. Покажите информация о каких сетях стала известна маршрутизаторам? С использованием пакетного снифера Wireshark покажите содержимое пакетов,</w:t>
-      </w:r>
-      <w:r>
-        <w:rPr>
-          <w:rStyle w:val="Heading1Char"/>
-          <w:rFonts w:ascii="Times New Roman" w:hAnsi="Times New Roman" w:cs="Times New Roman"/>
-          <w:bCs/>
-          <w:color w:val="000000" w:themeColor="text1"/>
-          <w:sz w:val="28"/>
-          <w:szCs w:val="28"/>
-        </w:rPr>
-        <w:t xml:space="preserve"> </w:t>
-      </w:r>
-      <w:r>
-        <w:rPr>
-          <w:rStyle w:val="Heading1Char"/>
-          <w:rFonts w:ascii="Times New Roman" w:hAnsi="Times New Roman" w:cs="Times New Roman"/>
-          <w:bCs/>
-          <w:color w:val="000000" w:themeColor="text1"/>
-          <w:sz w:val="28"/>
-          <w:szCs w:val="28"/>
-        </w:rPr>
-        <w:t>распространяемых по сети по протоколу OSPF. Покажите, как в полученной</w:t>
+        <w:t>5. Удалите всю конфигурацию динамической маршрутизации по протоколу RIP. Настройте на маршрутизаторах Mikrotik динамическую маршрутизацию по протоколу OSPFv2. Покажите информация о каких сетях стала известна маршрутизаторам? С использованием пакетного снифера Wireshark покажите содержимое пакетов, распространяемых по сети по протоколу OSPF. Покажите, как в полученной</w:t>
       </w:r>
       <w:r>
         <w:rPr>
@@ -2876,9 +2854,132 @@
         </w:tabs>
         <w:rPr>
           <w:rFonts w:eastAsiaTheme="majorEastAsia"/>
-          <w:lang w:val="ru-RU"/>
-        </w:rPr>
-      </w:pPr>
+          <w:lang w:val="en-US"/>
+        </w:rPr>
+      </w:pPr>
+      <w:r>
+        <w:rPr>
+          <w:rFonts w:eastAsiaTheme="majorEastAsia"/>
+          <w:lang w:val="en-US"/>
+        </w:rPr>
+        <w:t xml:space="preserve">1. </w:t>
+      </w:r>
+    </w:p>
+    <w:p>
+      <w:pPr>
+        <w:tabs>
+          <w:tab w:val="left" w:pos="8233"/>
+        </w:tabs>
+        <w:rPr>
+          <w:rFonts w:eastAsiaTheme="majorEastAsia"/>
+          <w:lang w:val="en-US"/>
+        </w:rPr>
+      </w:pPr>
+    </w:p>
+    <w:p>
+      <w:pPr>
+        <w:tabs>
+          <w:tab w:val="left" w:pos="8233"/>
+        </w:tabs>
+        <w:rPr>
+          <w:rFonts w:eastAsiaTheme="majorEastAsia"/>
+          <w:lang w:val="en-US"/>
+        </w:rPr>
+      </w:pPr>
+      <w:r>
+        <w:rPr>
+          <w:rFonts w:eastAsiaTheme="majorEastAsia"/>
+          <w:lang w:val="en-US"/>
+        </w:rPr>
+        <w:t xml:space="preserve">2. </w:t>
+      </w:r>
+    </w:p>
+    <w:p>
+      <w:pPr>
+        <w:tabs>
+          <w:tab w:val="left" w:pos="8233"/>
+        </w:tabs>
+        <w:rPr>
+          <w:rFonts w:eastAsiaTheme="majorEastAsia"/>
+          <w:lang w:val="en-US"/>
+        </w:rPr>
+      </w:pPr>
+    </w:p>
+    <w:p>
+      <w:pPr>
+        <w:tabs>
+          <w:tab w:val="left" w:pos="8233"/>
+        </w:tabs>
+        <w:rPr>
+          <w:rFonts w:eastAsiaTheme="majorEastAsia"/>
+          <w:lang w:val="en-US"/>
+        </w:rPr>
+      </w:pPr>
+      <w:r>
+        <w:rPr>
+          <w:rFonts w:eastAsiaTheme="majorEastAsia"/>
+          <w:lang w:val="en-US"/>
+        </w:rPr>
+        <w:t xml:space="preserve">3. </w:t>
+      </w:r>
+    </w:p>
+    <w:p>
+      <w:pPr>
+        <w:tabs>
+          <w:tab w:val="left" w:pos="8233"/>
+        </w:tabs>
+        <w:rPr>
+          <w:rFonts w:eastAsiaTheme="majorEastAsia"/>
+          <w:lang w:val="en-US"/>
+        </w:rPr>
+      </w:pPr>
+    </w:p>
+    <w:p>
+      <w:pPr>
+        <w:tabs>
+          <w:tab w:val="left" w:pos="8233"/>
+        </w:tabs>
+        <w:rPr>
+          <w:rFonts w:eastAsiaTheme="majorEastAsia"/>
+          <w:lang w:val="en-US"/>
+        </w:rPr>
+      </w:pPr>
+      <w:r>
+        <w:rPr>
+          <w:rFonts w:eastAsiaTheme="majorEastAsia"/>
+          <w:lang w:val="en-US"/>
+        </w:rPr>
+        <w:t xml:space="preserve">4. </w:t>
+      </w:r>
+    </w:p>
+    <w:p>
+      <w:pPr>
+        <w:tabs>
+          <w:tab w:val="left" w:pos="8233"/>
+        </w:tabs>
+        <w:rPr>
+          <w:rFonts w:eastAsiaTheme="majorEastAsia"/>
+          <w:lang w:val="en-US"/>
+        </w:rPr>
+      </w:pPr>
+    </w:p>
+    <w:p>
+      <w:pPr>
+        <w:tabs>
+          <w:tab w:val="left" w:pos="8233"/>
+        </w:tabs>
+        <w:rPr>
+          <w:rFonts w:eastAsiaTheme="majorEastAsia"/>
+          <w:lang w:val="en-US"/>
+        </w:rPr>
+      </w:pPr>
+      <w:r>
+        <w:rPr>
+          <w:rFonts w:eastAsiaTheme="majorEastAsia"/>
+          <w:lang w:val="en-US"/>
+        </w:rPr>
+        <w:t xml:space="preserve">5. </w:t>
+      </w:r>
     </w:p>
     <w:sectPr>
       <w:footerReference w:type="default" r:id="rId9"/>
@@ -3421,6 +3522,95 @@
     </w:lvl>
   </w:abstractNum>
   <w:abstractNum w:abstractNumId="4" w15:restartNumberingAfterBreak="0">
+    <w:nsid w:val="205937B6"/>
+    <w:multiLevelType w:val="hybridMultilevel"/>
+    <w:tmpl w:val="C272181E"/>
+    <w:lvl w:ilvl="0" w:tplc="0809000F">
+      <w:start w:val="1"/>
+      <w:numFmt w:val="decimal"/>
+      <w:lvlText w:val="%1."/>
+      <w:lvlJc w:val="left"/>
+      <w:pPr>
+        <w:ind w:left="720" w:hanging="360"/>
+      </w:pPr>
+      <w:rPr>
+        <w:rFonts w:hint="default"/>
+      </w:rPr>
+    </w:lvl>
+    <w:lvl w:ilvl="1" w:tplc="08090019" w:tentative="1">
+      <w:start w:val="1"/>
+      <w:numFmt w:val="lowerLetter"/>
+      <w:lvlText w:val="%2."/>
+      <w:lvlJc w:val="left"/>
+      <w:pPr>
+        <w:ind w:left="1440" w:hanging="360"/>
+      </w:pPr>
+    </w:lvl>
+    <w:lvl w:ilvl="2" w:tplc="0809001B" w:tentative="1">
+      <w:start w:val="1"/>
+      <w:numFmt w:val="lowerRoman"/>
+      <w:lvlText w:val="%3."/>
+      <w:lvlJc w:val="right"/>
+      <w:pPr>
+        <w:ind w:left="2160" w:hanging="180"/>
+      </w:pPr>
+    </w:lvl>
+    <w:lvl w:ilvl="3" w:tplc="0809000F" w:tentative="1">
+      <w:start w:val="1"/>
+      <w:numFmt w:val="decimal"/>
+      <w:lvlText w:val="%4."/>
+      <w:lvlJc w:val="left"/>
+      <w:pPr>
+        <w:ind w:left="2880" w:hanging="360"/>
+      </w:pPr>
+    </w:lvl>
+    <w:lvl w:ilvl="4" w:tplc="08090019" w:tentative="1">
+      <w:start w:val="1"/>
+      <w:numFmt w:val="lowerLetter"/>
+      <w:lvlText w:val="%5."/>
+      <w:lvlJc w:val="left"/>
+      <w:pPr>
+        <w:ind w:left="3600" w:hanging="360"/>
+      </w:pPr>
+    </w:lvl>
+    <w:lvl w:ilvl="5" w:tplc="0809001B" w:tentative="1">
+      <w:start w:val="1"/>
+      <w:numFmt w:val="lowerRoman"/>
+      <w:lvlText w:val="%6."/>
+      <w:lvlJc w:val="right"/>
+      <w:pPr>
+        <w:ind w:left="4320" w:hanging="180"/>
+      </w:pPr>
+    </w:lvl>
+    <w:lvl w:ilvl="6" w:tplc="0809000F" w:tentative="1">
+      <w:start w:val="1"/>
+      <w:numFmt w:val="decimal"/>
+      <w:lvlText w:val="%7."/>
+      <w:lvlJc w:val="left"/>
+      <w:pPr>
+        <w:ind w:left="5040" w:hanging="360"/>
+      </w:pPr>
+    </w:lvl>
+    <w:lvl w:ilvl="7" w:tplc="08090019" w:tentative="1">
+      <w:start w:val="1"/>
+      <w:numFmt w:val="lowerLetter"/>
+      <w:lvlText w:val="%8."/>
+      <w:lvlJc w:val="left"/>
+      <w:pPr>
+        <w:ind w:left="5760" w:hanging="360"/>
+      </w:pPr>
+    </w:lvl>
+    <w:lvl w:ilvl="8" w:tplc="0809001B" w:tentative="1">
+      <w:start w:val="1"/>
+      <w:numFmt w:val="lowerRoman"/>
+      <w:lvlText w:val="%9."/>
+      <w:lvlJc w:val="right"/>
+      <w:pPr>
+        <w:ind w:left="6480" w:hanging="180"/>
+      </w:pPr>
+    </w:lvl>
+  </w:abstractNum>
+  <w:abstractNum w:abstractNumId="5" w15:restartNumberingAfterBreak="0">
     <w:nsid w:val="24ED5B99"/>
     <w:multiLevelType w:val="multilevel"/>
     <w:tmpl w:val="897E220C"/>
@@ -3533,7 +3723,7 @@
       </w:pPr>
     </w:lvl>
   </w:abstractNum>
-  <w:abstractNum w:abstractNumId="5" w15:restartNumberingAfterBreak="0">
+  <w:abstractNum w:abstractNumId="6" w15:restartNumberingAfterBreak="0">
     <w:nsid w:val="2C823A34"/>
     <w:multiLevelType w:val="hybridMultilevel"/>
     <w:tmpl w:val="1D080148"/>
@@ -3646,7 +3836,7 @@
       </w:pPr>
     </w:lvl>
   </w:abstractNum>
-  <w:abstractNum w:abstractNumId="6" w15:restartNumberingAfterBreak="0">
+  <w:abstractNum w:abstractNumId="7" w15:restartNumberingAfterBreak="0">
     <w:nsid w:val="31000A68"/>
     <w:multiLevelType w:val="multilevel"/>
     <w:tmpl w:val="BB180AB0"/>
@@ -3795,7 +3985,7 @@
       </w:rPr>
     </w:lvl>
   </w:abstractNum>
-  <w:abstractNum w:abstractNumId="7" w15:restartNumberingAfterBreak="0">
+  <w:abstractNum w:abstractNumId="8" w15:restartNumberingAfterBreak="0">
     <w:nsid w:val="347072BC"/>
     <w:multiLevelType w:val="multilevel"/>
     <w:tmpl w:val="D1AEAFF4"/>
@@ -3908,7 +4098,7 @@
       </w:pPr>
     </w:lvl>
   </w:abstractNum>
-  <w:abstractNum w:abstractNumId="8" w15:restartNumberingAfterBreak="0">
+  <w:abstractNum w:abstractNumId="9" w15:restartNumberingAfterBreak="0">
     <w:nsid w:val="37805B17"/>
     <w:multiLevelType w:val="hybridMultilevel"/>
     <w:tmpl w:val="26C24FA8"/>
@@ -4020,7 +4210,7 @@
       </w:pPr>
     </w:lvl>
   </w:abstractNum>
-  <w:abstractNum w:abstractNumId="9" w15:restartNumberingAfterBreak="0">
+  <w:abstractNum w:abstractNumId="10" w15:restartNumberingAfterBreak="0">
     <w:nsid w:val="49742868"/>
     <w:multiLevelType w:val="multilevel"/>
     <w:tmpl w:val="B51A4A86"/>
@@ -4169,7 +4359,7 @@
       </w:rPr>
     </w:lvl>
   </w:abstractNum>
-  <w:abstractNum w:abstractNumId="10" w15:restartNumberingAfterBreak="0">
+  <w:abstractNum w:abstractNumId="11" w15:restartNumberingAfterBreak="0">
     <w:nsid w:val="4AAD111E"/>
     <w:multiLevelType w:val="multilevel"/>
     <w:tmpl w:val="C5F8463C"/>
@@ -4318,7 +4508,7 @@
       </w:rPr>
     </w:lvl>
   </w:abstractNum>
-  <w:abstractNum w:abstractNumId="11" w15:restartNumberingAfterBreak="0">
+  <w:abstractNum w:abstractNumId="12" w15:restartNumberingAfterBreak="0">
     <w:nsid w:val="5167115D"/>
     <w:multiLevelType w:val="hybridMultilevel"/>
     <w:tmpl w:val="183029B0"/>
@@ -4410,7 +4600,7 @@
       </w:pPr>
     </w:lvl>
   </w:abstractNum>
-  <w:abstractNum w:abstractNumId="12" w15:restartNumberingAfterBreak="0">
+  <w:abstractNum w:abstractNumId="13" w15:restartNumberingAfterBreak="0">
     <w:nsid w:val="54C70F48"/>
     <w:multiLevelType w:val="hybridMultilevel"/>
     <w:tmpl w:val="9B7A36E6"/>
@@ -4499,7 +4689,7 @@
       </w:pPr>
     </w:lvl>
   </w:abstractNum>
-  <w:abstractNum w:abstractNumId="13" w15:restartNumberingAfterBreak="0">
+  <w:abstractNum w:abstractNumId="14" w15:restartNumberingAfterBreak="0">
     <w:nsid w:val="59736156"/>
     <w:multiLevelType w:val="hybridMultilevel"/>
     <w:tmpl w:val="533215B4"/>
@@ -4589,7 +4779,7 @@
       </w:pPr>
     </w:lvl>
   </w:abstractNum>
-  <w:abstractNum w:abstractNumId="14" w15:restartNumberingAfterBreak="0">
+  <w:abstractNum w:abstractNumId="15" w15:restartNumberingAfterBreak="0">
     <w:nsid w:val="5B32444C"/>
     <w:multiLevelType w:val="hybridMultilevel"/>
     <w:tmpl w:val="30A0F110"/>
@@ -4702,7 +4892,7 @@
       </w:rPr>
     </w:lvl>
   </w:abstractNum>
-  <w:abstractNum w:abstractNumId="15" w15:restartNumberingAfterBreak="0">
+  <w:abstractNum w:abstractNumId="16" w15:restartNumberingAfterBreak="0">
     <w:nsid w:val="623C582E"/>
     <w:multiLevelType w:val="hybridMultilevel"/>
     <w:tmpl w:val="65DC30E4"/>
@@ -4791,7 +4981,7 @@
       </w:pPr>
     </w:lvl>
   </w:abstractNum>
-  <w:abstractNum w:abstractNumId="16" w15:restartNumberingAfterBreak="0">
+  <w:abstractNum w:abstractNumId="17" w15:restartNumberingAfterBreak="0">
     <w:nsid w:val="6FA9053B"/>
     <w:multiLevelType w:val="multilevel"/>
     <w:tmpl w:val="8EC0DDE6"/>
@@ -4940,7 +5130,7 @@
       </w:rPr>
     </w:lvl>
   </w:abstractNum>
-  <w:abstractNum w:abstractNumId="17" w15:restartNumberingAfterBreak="0">
+  <w:abstractNum w:abstractNumId="18" w15:restartNumberingAfterBreak="0">
     <w:nsid w:val="7C407C28"/>
     <w:multiLevelType w:val="multilevel"/>
     <w:tmpl w:val="DEE6DC24"/>
@@ -5054,7 +5244,7 @@
     </w:lvl>
   </w:abstractNum>
   <w:num w:numId="1" w16cid:durableId="1585068622">
-    <w:abstractNumId w:val="8"/>
+    <w:abstractNumId w:val="9"/>
     <w:lvlOverride w:ilvl="0"/>
     <w:lvlOverride w:ilvl="1"/>
     <w:lvlOverride w:ilvl="2">
@@ -5080,7 +5270,7 @@
     </w:lvlOverride>
   </w:num>
   <w:num w:numId="2" w16cid:durableId="1465924754">
-    <w:abstractNumId w:val="5"/>
+    <w:abstractNumId w:val="6"/>
     <w:lvlOverride w:ilvl="0"/>
     <w:lvlOverride w:ilvl="1"/>
     <w:lvlOverride w:ilvl="2">
@@ -5106,25 +5296,25 @@
     </w:lvlOverride>
   </w:num>
   <w:num w:numId="3" w16cid:durableId="1292588338">
-    <w:abstractNumId w:val="5"/>
+    <w:abstractNumId w:val="6"/>
   </w:num>
   <w:num w:numId="4" w16cid:durableId="1298146054">
-    <w:abstractNumId w:val="14"/>
+    <w:abstractNumId w:val="15"/>
   </w:num>
   <w:num w:numId="5" w16cid:durableId="2103136446">
+    <w:abstractNumId w:val="18"/>
+  </w:num>
+  <w:num w:numId="6" w16cid:durableId="115217676">
     <w:abstractNumId w:val="17"/>
   </w:num>
-  <w:num w:numId="6" w16cid:durableId="115217676">
-    <w:abstractNumId w:val="16"/>
+  <w:num w:numId="7" w16cid:durableId="42827684">
+    <w:abstractNumId w:val="11"/>
   </w:num>
-  <w:num w:numId="7" w16cid:durableId="42827684">
+  <w:num w:numId="8" w16cid:durableId="147207708">
     <w:abstractNumId w:val="10"/>
   </w:num>
-  <w:num w:numId="8" w16cid:durableId="147207708">
-    <w:abstractNumId w:val="9"/>
-  </w:num>
   <w:num w:numId="9" w16cid:durableId="1289435012">
-    <w:abstractNumId w:val="6"/>
+    <w:abstractNumId w:val="7"/>
   </w:num>
   <w:num w:numId="10" w16cid:durableId="833375667">
     <w:abstractNumId w:val="1"/>
@@ -5133,19 +5323,19 @@
     <w:abstractNumId w:val="2"/>
   </w:num>
   <w:num w:numId="12" w16cid:durableId="1075205207">
-    <w:abstractNumId w:val="4"/>
+    <w:abstractNumId w:val="5"/>
   </w:num>
   <w:num w:numId="13" w16cid:durableId="1387338668">
-    <w:abstractNumId w:val="7"/>
+    <w:abstractNumId w:val="8"/>
   </w:num>
   <w:num w:numId="14" w16cid:durableId="2100255414">
+    <w:abstractNumId w:val="13"/>
+  </w:num>
+  <w:num w:numId="15" w16cid:durableId="826634075">
     <w:abstractNumId w:val="12"/>
   </w:num>
-  <w:num w:numId="15" w16cid:durableId="826634075">
-    <w:abstractNumId w:val="11"/>
-  </w:num>
   <w:num w:numId="16" w16cid:durableId="716663329">
-    <w:abstractNumId w:val="15"/>
+    <w:abstractNumId w:val="16"/>
   </w:num>
   <w:num w:numId="17" w16cid:durableId="59403545">
     <w:abstractNumId w:val="0"/>
@@ -5154,7 +5344,10 @@
     <w:abstractNumId w:val="3"/>
   </w:num>
   <w:num w:numId="19" w16cid:durableId="1795051960">
-    <w:abstractNumId w:val="13"/>
+    <w:abstractNumId w:val="14"/>
+  </w:num>
+  <w:num w:numId="20" w16cid:durableId="612329454">
+    <w:abstractNumId w:val="4"/>
   </w:num>
 </w:numbering>
 </file>

</xml_diff>